<commit_message>
updated design document updated version number to 1.5
git-svn-id: https://plugins.svn.wordpress.org/cp-import/trunk@139420 b8457f37-d9ea-0310-8a92-e5e31aec5664
</commit_message>
<xml_diff>
--- a/Design.docx
+++ b/Design.docx
@@ -31,7 +31,7 @@
           <w:rFonts w:ascii="Helvetica" w:hAnsi="Helvetica"/>
           <w:sz w:val="22"/>
         </w:rPr>
-        <w:t>Version 1.1</w:t>
+        <w:t>Version 1.5</w:t>
       </w:r>
     </w:p>
     <w:p>
@@ -182,21 +182,7 @@
           <w:rFonts w:ascii="Helvetica" w:hAnsi="Helvetica"/>
           <w:sz w:val="22"/>
         </w:rPr>
-        <w:t xml:space="preserve">Chose </w:t>
-      </w:r>
-      <w:r>
-        <w:rPr>
-          <w:rFonts w:ascii="Helvetica" w:hAnsi="Helvetica"/>
-          <w:sz w:val="22"/>
-        </w:rPr>
-        <w:t xml:space="preserve">certain </w:t>
-      </w:r>
-      <w:r>
-        <w:rPr>
-          <w:rFonts w:ascii="Helvetica" w:hAnsi="Helvetica"/>
-          <w:sz w:val="22"/>
-        </w:rPr>
-        <w:t>user account to be the default for imported articles</w:t>
+        <w:t>Author names are imported as-is from the archive file</w:t>
       </w:r>
     </w:p>
     <w:p>
@@ -218,7 +204,21 @@
           <w:rFonts w:ascii="Helvetica" w:hAnsi="Helvetica"/>
           <w:sz w:val="22"/>
         </w:rPr>
-        <w:t>Eliminated the need to re-upload media file should the user have already specified one.</w:t>
+        <w:t xml:space="preserve">Chose </w:t>
+      </w:r>
+      <w:r>
+        <w:rPr>
+          <w:rFonts w:ascii="Helvetica" w:hAnsi="Helvetica"/>
+          <w:sz w:val="22"/>
+        </w:rPr>
+        <w:t xml:space="preserve">certain </w:t>
+      </w:r>
+      <w:r>
+        <w:rPr>
+          <w:rFonts w:ascii="Helvetica" w:hAnsi="Helvetica"/>
+          <w:sz w:val="22"/>
+        </w:rPr>
+        <w:t>user account to be the default for imported articles</w:t>
       </w:r>
     </w:p>
     <w:p>
@@ -240,7 +240,51 @@
           <w:rFonts w:ascii="Helvetica" w:hAnsi="Helvetica"/>
           <w:sz w:val="22"/>
         </w:rPr>
+        <w:t>Eliminated the need to re-upload media file should the user have already specified one.</w:t>
+      </w:r>
+    </w:p>
+    <w:p>
+      <w:pPr>
+        <w:pStyle w:val="ListParagraph"/>
+        <w:numPr>
+          <w:ilvl w:val="0"/>
+          <w:numId w:val="1"/>
+        </w:numPr>
+        <w:spacing w:after="0"/>
+        <w:ind w:left="810" w:hanging="270"/>
+        <w:rPr>
+          <w:rFonts w:ascii="Helvetica" w:hAnsi="Helvetica"/>
+          <w:sz w:val="22"/>
+        </w:rPr>
+      </w:pPr>
+      <w:r>
+        <w:rPr>
+          <w:rFonts w:ascii="Helvetica" w:hAnsi="Helvetica"/>
+          <w:sz w:val="22"/>
+        </w:rPr>
         <w:t>Customize username of created accounts</w:t>
+      </w:r>
+    </w:p>
+    <w:p>
+      <w:pPr>
+        <w:pStyle w:val="ListParagraph"/>
+        <w:numPr>
+          <w:ilvl w:val="0"/>
+          <w:numId w:val="1"/>
+        </w:numPr>
+        <w:spacing w:after="0"/>
+        <w:ind w:left="810" w:hanging="270"/>
+        <w:rPr>
+          <w:rFonts w:ascii="Helvetica" w:hAnsi="Helvetica"/>
+          <w:sz w:val="22"/>
+        </w:rPr>
+      </w:pPr>
+      <w:r>
+        <w:rPr>
+          <w:rFonts w:ascii="Helvetica" w:hAnsi="Helvetica"/>
+          <w:sz w:val="22"/>
+        </w:rPr>
+        <w:t>Eliminated the need for archive to be in Excel format.</w:t>
       </w:r>
     </w:p>
     <w:p>
@@ -310,6 +354,44 @@
           <w:rFonts w:ascii="Helvetica" w:hAnsi="Helvetica"/>
           <w:sz w:val="22"/>
         </w:rPr>
+        <w:t xml:space="preserve">All imported posts retain their </w:t>
+      </w:r>
+      <w:proofErr w:type="spellStart"/>
+      <w:r>
+        <w:rPr>
+          <w:rFonts w:ascii="Helvetica" w:hAnsi="Helvetica"/>
+          <w:sz w:val="22"/>
+        </w:rPr>
+        <w:t>subheadline</w:t>
+      </w:r>
+      <w:proofErr w:type="spellEnd"/>
+      <w:r>
+        <w:rPr>
+          <w:rFonts w:ascii="Helvetica" w:hAnsi="Helvetica"/>
+          <w:sz w:val="22"/>
+        </w:rPr>
+        <w:t xml:space="preserve"> as a custom field.</w:t>
+      </w:r>
+    </w:p>
+    <w:p>
+      <w:pPr>
+        <w:pStyle w:val="ListParagraph"/>
+        <w:numPr>
+          <w:ilvl w:val="0"/>
+          <w:numId w:val="2"/>
+        </w:numPr>
+        <w:spacing w:after="0"/>
+        <w:ind w:left="810" w:hanging="270"/>
+        <w:rPr>
+          <w:rFonts w:ascii="Helvetica" w:hAnsi="Helvetica"/>
+          <w:sz w:val="22"/>
+        </w:rPr>
+      </w:pPr>
+      <w:r>
+        <w:rPr>
+          <w:rFonts w:ascii="Helvetica" w:hAnsi="Helvetica"/>
+          <w:sz w:val="22"/>
+        </w:rPr>
         <w:t>Improved object-oriented functionality of code</w:t>
       </w:r>
     </w:p>
@@ -550,6 +632,11 @@
     </w:p>
     <w:p>
       <w:pPr>
+        <w:pStyle w:val="ListParagraph"/>
+        <w:numPr>
+          <w:ilvl w:val="0"/>
+          <w:numId w:val="3"/>
+        </w:numPr>
         <w:spacing w:after="0"/>
         <w:ind w:left="810" w:hanging="270"/>
         <w:rPr>
@@ -557,6 +644,69 @@
           <w:sz w:val="22"/>
         </w:rPr>
       </w:pPr>
+      <w:proofErr w:type="gramStart"/>
+      <w:r>
+        <w:rPr>
+          <w:rFonts w:ascii="Helvetica" w:hAnsi="Helvetica"/>
+          <w:sz w:val="22"/>
+        </w:rPr>
+        <w:t>cp</w:t>
+      </w:r>
+      <w:proofErr w:type="gramEnd"/>
+      <w:r>
+        <w:rPr>
+          <w:rFonts w:ascii="Helvetica" w:hAnsi="Helvetica"/>
+          <w:sz w:val="22"/>
+        </w:rPr>
+        <w:t>-import-prepare.pl</w:t>
+      </w:r>
+    </w:p>
+    <w:p>
+      <w:pPr>
+        <w:pStyle w:val="ListParagraph"/>
+        <w:numPr>
+          <w:ilvl w:val="0"/>
+          <w:numId w:val="3"/>
+        </w:numPr>
+        <w:spacing w:after="0"/>
+        <w:rPr>
+          <w:rFonts w:ascii="Helvetica" w:hAnsi="Helvetica"/>
+          <w:sz w:val="22"/>
+        </w:rPr>
+      </w:pPr>
+      <w:r>
+        <w:rPr>
+          <w:rFonts w:ascii="Helvetica" w:hAnsi="Helvetica"/>
+          <w:sz w:val="22"/>
+        </w:rPr>
+        <w:t xml:space="preserve">Perl script that formats a raw export file into a </w:t>
+      </w:r>
+      <w:proofErr w:type="gramStart"/>
+      <w:r>
+        <w:rPr>
+          <w:rFonts w:ascii="Helvetica" w:hAnsi="Helvetica"/>
+          <w:sz w:val="22"/>
+        </w:rPr>
+        <w:t>properly-formatted</w:t>
+      </w:r>
+      <w:proofErr w:type="gramEnd"/>
+      <w:r>
+        <w:rPr>
+          <w:rFonts w:ascii="Helvetica" w:hAnsi="Helvetica"/>
+          <w:sz w:val="22"/>
+        </w:rPr>
+        <w:t xml:space="preserve"> CSV.</w:t>
+      </w:r>
+    </w:p>
+    <w:p>
+      <w:pPr>
+        <w:spacing w:after="0"/>
+        <w:ind w:left="810" w:hanging="270"/>
+        <w:rPr>
+          <w:rFonts w:ascii="Helvetica" w:hAnsi="Helvetica"/>
+          <w:sz w:val="22"/>
+        </w:rPr>
+      </w:pPr>
     </w:p>
     <w:p>
       <w:pPr>
@@ -573,6 +723,83 @@
         </w:rPr>
         <w:t>Feature Implementation details</w:t>
       </w:r>
+    </w:p>
+    <w:p>
+      <w:pPr>
+        <w:pStyle w:val="ListParagraph"/>
+        <w:numPr>
+          <w:ilvl w:val="0"/>
+          <w:numId w:val="14"/>
+        </w:numPr>
+        <w:spacing w:after="0"/>
+        <w:ind w:left="810" w:hanging="270"/>
+        <w:rPr>
+          <w:rFonts w:ascii="Helvetica" w:hAnsi="Helvetica"/>
+          <w:sz w:val="22"/>
+        </w:rPr>
+      </w:pPr>
+      <w:r>
+        <w:rPr>
+          <w:rFonts w:ascii="Helvetica" w:hAnsi="Helvetica"/>
+          <w:sz w:val="22"/>
+        </w:rPr>
+        <w:t>Version Import</w:t>
+      </w:r>
+    </w:p>
+    <w:p>
+      <w:pPr>
+        <w:spacing w:after="0"/>
+        <w:ind w:left="1440"/>
+        <w:rPr>
+          <w:rFonts w:ascii="Helvetica" w:hAnsi="Helvetica"/>
+          <w:sz w:val="22"/>
+        </w:rPr>
+      </w:pPr>
+      <w:r>
+        <w:rPr>
+          <w:rFonts w:ascii="Helvetica" w:hAnsi="Helvetica"/>
+          <w:sz w:val="22"/>
+        </w:rPr>
+        <w:t xml:space="preserve">This version being GUI changes that depict that </w:t>
+      </w:r>
+      <w:r>
+        <w:rPr>
+          <w:rFonts w:ascii="Helvetica" w:hAnsi="Helvetica"/>
+          <w:sz w:val="22"/>
+        </w:rPr>
+        <w:t>CP Import is compatible with CP</w:t>
+      </w:r>
+      <w:r>
+        <w:rPr>
+          <w:rFonts w:ascii="Helvetica" w:hAnsi="Helvetica"/>
+          <w:sz w:val="22"/>
+        </w:rPr>
+        <w:t xml:space="preserve">5. It is not. All functionality for handling CP5 export files </w:t>
+      </w:r>
+      <w:r>
+        <w:rPr>
+          <w:rFonts w:ascii="Helvetica" w:hAnsi="Helvetica"/>
+          <w:sz w:val="22"/>
+        </w:rPr>
+        <w:t xml:space="preserve">is present, save for the extraction of article data from a CP5 export file. </w:t>
+      </w:r>
+      <w:r>
+        <w:rPr>
+          <w:rFonts w:ascii="Helvetica" w:hAnsi="Helvetica"/>
+          <w:sz w:val="22"/>
+        </w:rPr>
+        <w:t>Therefore, any option specifically related to CP5 has been disabled.</w:t>
+      </w:r>
+    </w:p>
+    <w:p>
+      <w:pPr>
+        <w:spacing w:after="0"/>
+        <w:ind w:left="1440"/>
+        <w:rPr>
+          <w:rFonts w:ascii="Helvetica" w:hAnsi="Helvetica"/>
+          <w:sz w:val="22"/>
+        </w:rPr>
+      </w:pPr>
     </w:p>
     <w:p>
       <w:pPr>
@@ -703,8 +930,55 @@
           <w:rFonts w:ascii="Helvetica" w:hAnsi="Helvetica"/>
           <w:sz w:val="22"/>
         </w:rPr>
-        <w:t xml:space="preserve"> support, all imported article will have their Database ID altered to match that originally given by College Publisher. </w:t>
-      </w:r>
+        <w:t xml:space="preserve"> support, all imported article</w:t>
+      </w:r>
+      <w:r>
+        <w:rPr>
+          <w:rFonts w:ascii="Helvetica" w:hAnsi="Helvetica"/>
+          <w:sz w:val="22"/>
+        </w:rPr>
+        <w:t>s</w:t>
+      </w:r>
+      <w:r>
+        <w:rPr>
+          <w:rFonts w:ascii="Helvetica" w:hAnsi="Helvetica"/>
+          <w:sz w:val="22"/>
+        </w:rPr>
+        <w:t xml:space="preserve"> will have their Database ID altered to match that origina</w:t>
+      </w:r>
+      <w:r>
+        <w:rPr>
+          <w:rFonts w:ascii="Helvetica" w:hAnsi="Helvetica"/>
+          <w:sz w:val="22"/>
+        </w:rPr>
+        <w:t xml:space="preserve">lly given by College Publisher and their GUID modified to match that of the CP URL structure. This has no effect if the </w:t>
+      </w:r>
+      <w:proofErr w:type="gramStart"/>
+      <w:r>
+        <w:rPr>
+          <w:rFonts w:ascii="Helvetica" w:hAnsi="Helvetica"/>
+          <w:sz w:val="22"/>
+        </w:rPr>
+        <w:t>user choose</w:t>
+      </w:r>
+      <w:proofErr w:type="gramEnd"/>
+      <w:r>
+        <w:rPr>
+          <w:rFonts w:ascii="Helvetica" w:hAnsi="Helvetica"/>
+          <w:sz w:val="22"/>
+        </w:rPr>
+        <w:t xml:space="preserve"> not to use CP-style URLs, but is necessary should they choose to later, without having to re-import all articles.</w:t>
+      </w:r>
+    </w:p>
+    <w:p>
+      <w:pPr>
+        <w:spacing w:after="0"/>
+        <w:ind w:left="1440"/>
+        <w:rPr>
+          <w:rFonts w:ascii="Helvetica" w:hAnsi="Helvetica"/>
+          <w:sz w:val="22"/>
+        </w:rPr>
+      </w:pPr>
     </w:p>
     <w:p>
       <w:pPr>
@@ -948,6 +1222,119 @@
 <file path=word/numbering.xml><?xml version="1.0" encoding="utf-8"?>
 <w:numbering xmlns:mv="urn:schemas-microsoft-com:mac:vml" xmlns:mo="http://schemas.microsoft.com/office/mac/office/2008/main" xmlns:ve="http://schemas.openxmlformats.org/markup-compatibility/2006" xmlns:o="urn:schemas-microsoft-com:office:office" xmlns:r="http://schemas.openxmlformats.org/officeDocument/2006/relationships" xmlns:m="http://schemas.openxmlformats.org/officeDocument/2006/math" xmlns:v="urn:schemas-microsoft-com:vml" xmlns:w10="urn:schemas-microsoft-com:office:word" xmlns:w="http://schemas.openxmlformats.org/wordprocessingml/2006/main" xmlns:wne="http://schemas.microsoft.com/office/word/2006/wordml" xmlns:wp="http://schemas.openxmlformats.org/drawingml/2006/wordprocessingDrawing">
   <w:abstractNum w:abstractNumId="0">
+    <w:nsid w:val="0C8C078F"/>
+    <w:multiLevelType w:val="hybridMultilevel"/>
+    <w:tmpl w:val="48C62972"/>
+    <w:lvl w:ilvl="0" w:tplc="04090001">
+      <w:start w:val="1"/>
+      <w:numFmt w:val="bullet"/>
+      <w:lvlText w:val=""/>
+      <w:lvlJc w:val="left"/>
+      <w:pPr>
+        <w:ind w:left="720" w:hanging="360"/>
+      </w:pPr>
+      <w:rPr>
+        <w:rFonts w:ascii="Symbol" w:hAnsi="Symbol" w:hint="default"/>
+      </w:rPr>
+    </w:lvl>
+    <w:lvl w:ilvl="1" w:tplc="04090003">
+      <w:start w:val="1"/>
+      <w:numFmt w:val="bullet"/>
+      <w:lvlText w:val="o"/>
+      <w:lvlJc w:val="left"/>
+      <w:pPr>
+        <w:ind w:left="1440" w:hanging="360"/>
+      </w:pPr>
+      <w:rPr>
+        <w:rFonts w:ascii="Courier New" w:hAnsi="Courier New" w:hint="default"/>
+      </w:rPr>
+    </w:lvl>
+    <w:lvl w:ilvl="2" w:tplc="04090005" w:tentative="1">
+      <w:start w:val="1"/>
+      <w:numFmt w:val="bullet"/>
+      <w:lvlText w:val=""/>
+      <w:lvlJc w:val="left"/>
+      <w:pPr>
+        <w:ind w:left="2160" w:hanging="360"/>
+      </w:pPr>
+      <w:rPr>
+        <w:rFonts w:ascii="Wingdings" w:hAnsi="Wingdings" w:hint="default"/>
+      </w:rPr>
+    </w:lvl>
+    <w:lvl w:ilvl="3" w:tplc="04090001" w:tentative="1">
+      <w:start w:val="1"/>
+      <w:numFmt w:val="bullet"/>
+      <w:lvlText w:val=""/>
+      <w:lvlJc w:val="left"/>
+      <w:pPr>
+        <w:ind w:left="2880" w:hanging="360"/>
+      </w:pPr>
+      <w:rPr>
+        <w:rFonts w:ascii="Symbol" w:hAnsi="Symbol" w:hint="default"/>
+      </w:rPr>
+    </w:lvl>
+    <w:lvl w:ilvl="4" w:tplc="04090003" w:tentative="1">
+      <w:start w:val="1"/>
+      <w:numFmt w:val="bullet"/>
+      <w:lvlText w:val="o"/>
+      <w:lvlJc w:val="left"/>
+      <w:pPr>
+        <w:ind w:left="3600" w:hanging="360"/>
+      </w:pPr>
+      <w:rPr>
+        <w:rFonts w:ascii="Courier New" w:hAnsi="Courier New" w:hint="default"/>
+      </w:rPr>
+    </w:lvl>
+    <w:lvl w:ilvl="5" w:tplc="04090005" w:tentative="1">
+      <w:start w:val="1"/>
+      <w:numFmt w:val="bullet"/>
+      <w:lvlText w:val=""/>
+      <w:lvlJc w:val="left"/>
+      <w:pPr>
+        <w:ind w:left="4320" w:hanging="360"/>
+      </w:pPr>
+      <w:rPr>
+        <w:rFonts w:ascii="Wingdings" w:hAnsi="Wingdings" w:hint="default"/>
+      </w:rPr>
+    </w:lvl>
+    <w:lvl w:ilvl="6" w:tplc="04090001" w:tentative="1">
+      <w:start w:val="1"/>
+      <w:numFmt w:val="bullet"/>
+      <w:lvlText w:val=""/>
+      <w:lvlJc w:val="left"/>
+      <w:pPr>
+        <w:ind w:left="5040" w:hanging="360"/>
+      </w:pPr>
+      <w:rPr>
+        <w:rFonts w:ascii="Symbol" w:hAnsi="Symbol" w:hint="default"/>
+      </w:rPr>
+    </w:lvl>
+    <w:lvl w:ilvl="7" w:tplc="04090003" w:tentative="1">
+      <w:start w:val="1"/>
+      <w:numFmt w:val="bullet"/>
+      <w:lvlText w:val="o"/>
+      <w:lvlJc w:val="left"/>
+      <w:pPr>
+        <w:ind w:left="5760" w:hanging="360"/>
+      </w:pPr>
+      <w:rPr>
+        <w:rFonts w:ascii="Courier New" w:hAnsi="Courier New" w:hint="default"/>
+      </w:rPr>
+    </w:lvl>
+    <w:lvl w:ilvl="8" w:tplc="04090005" w:tentative="1">
+      <w:start w:val="1"/>
+      <w:numFmt w:val="bullet"/>
+      <w:lvlText w:val=""/>
+      <w:lvlJc w:val="left"/>
+      <w:pPr>
+        <w:ind w:left="6480" w:hanging="360"/>
+      </w:pPr>
+      <w:rPr>
+        <w:rFonts w:ascii="Wingdings" w:hAnsi="Wingdings" w:hint="default"/>
+      </w:rPr>
+    </w:lvl>
+  </w:abstractNum>
+  <w:abstractNum w:abstractNumId="1">
     <w:nsid w:val="138E61E1"/>
     <w:multiLevelType w:val="hybridMultilevel"/>
     <w:tmpl w:val="85522138"/>
@@ -1033,7 +1420,7 @@
       </w:pPr>
     </w:lvl>
   </w:abstractNum>
-  <w:abstractNum w:abstractNumId="1">
+  <w:abstractNum w:abstractNumId="2">
     <w:nsid w:val="1D0C1C8E"/>
     <w:multiLevelType w:val="hybridMultilevel"/>
     <w:tmpl w:val="56AC6880"/>
@@ -1146,7 +1533,7 @@
       </w:rPr>
     </w:lvl>
   </w:abstractNum>
-  <w:abstractNum w:abstractNumId="2">
+  <w:abstractNum w:abstractNumId="3">
     <w:nsid w:val="1EA55FB1"/>
     <w:multiLevelType w:val="hybridMultilevel"/>
     <w:tmpl w:val="CD9A2E3C"/>
@@ -1259,7 +1646,7 @@
       </w:rPr>
     </w:lvl>
   </w:abstractNum>
-  <w:abstractNum w:abstractNumId="3">
+  <w:abstractNum w:abstractNumId="4">
     <w:nsid w:val="210A23C6"/>
     <w:multiLevelType w:val="hybridMultilevel"/>
     <w:tmpl w:val="35BA987A"/>
@@ -1372,7 +1759,7 @@
       </w:rPr>
     </w:lvl>
   </w:abstractNum>
-  <w:abstractNum w:abstractNumId="4">
+  <w:abstractNum w:abstractNumId="5">
     <w:nsid w:val="23B921A5"/>
     <w:multiLevelType w:val="hybridMultilevel"/>
     <w:tmpl w:val="FE7A2FAA"/>
@@ -1485,7 +1872,7 @@
       </w:rPr>
     </w:lvl>
   </w:abstractNum>
-  <w:abstractNum w:abstractNumId="5">
+  <w:abstractNum w:abstractNumId="6">
     <w:nsid w:val="279407ED"/>
     <w:multiLevelType w:val="hybridMultilevel"/>
     <w:tmpl w:val="6728DA4A"/>
@@ -1571,7 +1958,7 @@
       </w:pPr>
     </w:lvl>
   </w:abstractNum>
-  <w:abstractNum w:abstractNumId="6">
+  <w:abstractNum w:abstractNumId="7">
     <w:nsid w:val="31A82B97"/>
     <w:multiLevelType w:val="hybridMultilevel"/>
     <w:tmpl w:val="F2C61A0C"/>
@@ -1684,7 +2071,7 @@
       </w:rPr>
     </w:lvl>
   </w:abstractNum>
-  <w:abstractNum w:abstractNumId="7">
+  <w:abstractNum w:abstractNumId="8">
     <w:nsid w:val="36E47C12"/>
     <w:multiLevelType w:val="hybridMultilevel"/>
     <w:tmpl w:val="0626352A"/>
@@ -1797,7 +2184,7 @@
       </w:rPr>
     </w:lvl>
   </w:abstractNum>
-  <w:abstractNum w:abstractNumId="8">
+  <w:abstractNum w:abstractNumId="9">
     <w:nsid w:val="51020BE5"/>
     <w:multiLevelType w:val="hybridMultilevel"/>
     <w:tmpl w:val="FBE2A160"/>
@@ -1910,10 +2297,10 @@
       </w:rPr>
     </w:lvl>
   </w:abstractNum>
-  <w:abstractNum w:abstractNumId="9">
+  <w:abstractNum w:abstractNumId="10">
     <w:nsid w:val="52F66068"/>
     <w:multiLevelType w:val="hybridMultilevel"/>
-    <w:tmpl w:val="13F2B0D0"/>
+    <w:tmpl w:val="7240A564"/>
     <w:lvl w:ilvl="0" w:tplc="04090001">
       <w:start w:val="1"/>
       <w:numFmt w:val="bullet"/>
@@ -2023,7 +2410,7 @@
       </w:rPr>
     </w:lvl>
   </w:abstractNum>
-  <w:abstractNum w:abstractNumId="10">
+  <w:abstractNum w:abstractNumId="11">
     <w:nsid w:val="5C335A76"/>
     <w:multiLevelType w:val="hybridMultilevel"/>
     <w:tmpl w:val="49F0FEA0"/>
@@ -2109,7 +2496,7 @@
       </w:pPr>
     </w:lvl>
   </w:abstractNum>
-  <w:abstractNum w:abstractNumId="11">
+  <w:abstractNum w:abstractNumId="12">
     <w:nsid w:val="62854641"/>
     <w:multiLevelType w:val="hybridMultilevel"/>
     <w:tmpl w:val="C2B8B014"/>
@@ -2222,7 +2609,7 @@
       </w:rPr>
     </w:lvl>
   </w:abstractNum>
-  <w:abstractNum w:abstractNumId="12">
+  <w:abstractNum w:abstractNumId="13">
     <w:nsid w:val="6CA415EE"/>
     <w:multiLevelType w:val="hybridMultilevel"/>
     <w:tmpl w:val="00C83B72"/>
@@ -2336,43 +2723,46 @@
     </w:lvl>
   </w:abstractNum>
   <w:num w:numId="1">
+    <w:abstractNumId w:val="3"/>
+  </w:num>
+  <w:num w:numId="2">
     <w:abstractNumId w:val="2"/>
   </w:num>
-  <w:num w:numId="2">
+  <w:num w:numId="3">
+    <w:abstractNumId w:val="10"/>
+  </w:num>
+  <w:num w:numId="4">
+    <w:abstractNumId w:val="5"/>
+  </w:num>
+  <w:num w:numId="5">
+    <w:abstractNumId w:val="4"/>
+  </w:num>
+  <w:num w:numId="6">
+    <w:abstractNumId w:val="6"/>
+  </w:num>
+  <w:num w:numId="7">
     <w:abstractNumId w:val="1"/>
   </w:num>
-  <w:num w:numId="3">
+  <w:num w:numId="8">
+    <w:abstractNumId w:val="11"/>
+  </w:num>
+  <w:num w:numId="9">
+    <w:abstractNumId w:val="8"/>
+  </w:num>
+  <w:num w:numId="10">
+    <w:abstractNumId w:val="13"/>
+  </w:num>
+  <w:num w:numId="11">
     <w:abstractNumId w:val="9"/>
   </w:num>
-  <w:num w:numId="4">
-    <w:abstractNumId w:val="4"/>
+  <w:num w:numId="12">
+    <w:abstractNumId w:val="12"/>
   </w:num>
-  <w:num w:numId="5">
-    <w:abstractNumId w:val="3"/>
-  </w:num>
-  <w:num w:numId="6">
-    <w:abstractNumId w:val="5"/>
-  </w:num>
-  <w:num w:numId="7">
-    <w:abstractNumId w:val="0"/>
-  </w:num>
-  <w:num w:numId="8">
-    <w:abstractNumId w:val="10"/>
-  </w:num>
-  <w:num w:numId="9">
+  <w:num w:numId="13">
     <w:abstractNumId w:val="7"/>
   </w:num>
-  <w:num w:numId="10">
-    <w:abstractNumId w:val="12"/>
-  </w:num>
-  <w:num w:numId="11">
-    <w:abstractNumId w:val="8"/>
-  </w:num>
-  <w:num w:numId="12">
-    <w:abstractNumId w:val="11"/>
-  </w:num>
-  <w:num w:numId="13">
-    <w:abstractNumId w:val="6"/>
+  <w:num w:numId="14">
+    <w:abstractNumId w:val="0"/>
   </w:num>
 </w:numbering>
 </file>

</xml_diff>

<commit_message>
preparing version 1.5 for release
git-svn-id: https://plugins.svn.wordpress.org/cp-import/trunk@139423 b8457f37-d9ea-0310-8a92-e5e31aec5664
</commit_message>
<xml_diff>
--- a/Design.docx
+++ b/Design.docx
@@ -48,6 +48,13 @@
           <w:sz w:val="22"/>
         </w:rPr>
         <w:t>SVN Revision</w:t>
+      </w:r>
+      <w:r>
+        <w:rPr>
+          <w:rFonts w:ascii="Helvetica" w:hAnsi="Helvetica"/>
+          <w:sz w:val="22"/>
+        </w:rPr>
+        <w:t xml:space="preserve"> 139421</w:t>
       </w:r>
     </w:p>
     <w:p>
@@ -94,17 +101,8 @@
           <w:rFonts w:ascii="Helvetica" w:hAnsi="Helvetica"/>
           <w:sz w:val="22"/>
         </w:rPr>
-        <w:t xml:space="preserve">Set </w:t>
-      </w:r>
-      <w:proofErr w:type="spellStart"/>
-      <w:r>
-        <w:rPr>
-          <w:rFonts w:ascii="Helvetica" w:hAnsi="Helvetica"/>
-          <w:sz w:val="22"/>
-        </w:rPr>
-        <w:t>permalink</w:t>
-      </w:r>
-      <w:proofErr w:type="spellEnd"/>
+        <w:t>Set permalink</w:t>
+      </w:r>
       <w:r>
         <w:rPr>
           <w:rFonts w:ascii="Helvetica" w:hAnsi="Helvetica"/>
@@ -354,23 +352,7 @@
           <w:rFonts w:ascii="Helvetica" w:hAnsi="Helvetica"/>
           <w:sz w:val="22"/>
         </w:rPr>
-        <w:t xml:space="preserve">All imported posts retain their </w:t>
-      </w:r>
-      <w:proofErr w:type="spellStart"/>
-      <w:r>
-        <w:rPr>
-          <w:rFonts w:ascii="Helvetica" w:hAnsi="Helvetica"/>
-          <w:sz w:val="22"/>
-        </w:rPr>
-        <w:t>subheadline</w:t>
-      </w:r>
-      <w:proofErr w:type="spellEnd"/>
-      <w:r>
-        <w:rPr>
-          <w:rFonts w:ascii="Helvetica" w:hAnsi="Helvetica"/>
-          <w:sz w:val="22"/>
-        </w:rPr>
-        <w:t xml:space="preserve"> as a custom field.</w:t>
+        <w:t>All imported posts retain their subheadline as a custom field.</w:t>
       </w:r>
     </w:p>
     <w:p>
@@ -435,31 +417,13 @@
           <w:sz w:val="22"/>
         </w:rPr>
       </w:pPr>
-      <w:proofErr w:type="gramStart"/>
-      <w:r>
-        <w:rPr>
-          <w:rFonts w:ascii="Helvetica" w:hAnsi="Helvetica"/>
-          <w:sz w:val="22"/>
-        </w:rPr>
-        <w:t>cp</w:t>
-      </w:r>
-      <w:proofErr w:type="gramEnd"/>
-      <w:r>
-        <w:rPr>
-          <w:rFonts w:ascii="Helvetica" w:hAnsi="Helvetica"/>
-          <w:sz w:val="22"/>
-        </w:rPr>
-        <w:t>-</w:t>
-      </w:r>
-      <w:proofErr w:type="spellStart"/>
-      <w:r>
-        <w:rPr>
-          <w:rFonts w:ascii="Helvetica" w:hAnsi="Helvetica"/>
-          <w:sz w:val="22"/>
-        </w:rPr>
-        <w:t>import.php</w:t>
-      </w:r>
-      <w:proofErr w:type="spellEnd"/>
+      <w:r>
+        <w:rPr>
+          <w:rFonts w:ascii="Helvetica" w:hAnsi="Helvetica"/>
+          <w:sz w:val="22"/>
+        </w:rPr>
+        <w:t>cp-import.php</w:t>
+      </w:r>
     </w:p>
     <w:p>
       <w:pPr>
@@ -474,37 +438,12 @@
           <w:sz w:val="22"/>
         </w:rPr>
       </w:pPr>
-      <w:proofErr w:type="gramStart"/>
-      <w:r>
-        <w:rPr>
-          <w:rFonts w:ascii="Helvetica" w:hAnsi="Helvetica"/>
-          <w:sz w:val="22"/>
-        </w:rPr>
-        <w:t>main</w:t>
-      </w:r>
-      <w:proofErr w:type="gramEnd"/>
-      <w:r>
-        <w:rPr>
-          <w:rFonts w:ascii="Helvetica" w:hAnsi="Helvetica"/>
-          <w:sz w:val="22"/>
-        </w:rPr>
-        <w:t xml:space="preserve"> </w:t>
-      </w:r>
-      <w:proofErr w:type="spellStart"/>
-      <w:r>
-        <w:rPr>
-          <w:rFonts w:ascii="Helvetica" w:hAnsi="Helvetica"/>
-          <w:sz w:val="22"/>
-        </w:rPr>
-        <w:t>plugin</w:t>
-      </w:r>
-      <w:proofErr w:type="spellEnd"/>
-      <w:r>
-        <w:rPr>
-          <w:rFonts w:ascii="Helvetica" w:hAnsi="Helvetica"/>
-          <w:sz w:val="22"/>
-        </w:rPr>
-        <w:t xml:space="preserve"> file</w:t>
+      <w:r>
+        <w:rPr>
+          <w:rFonts w:ascii="Helvetica" w:hAnsi="Helvetica"/>
+          <w:sz w:val="22"/>
+        </w:rPr>
+        <w:t>main plugin file</w:t>
       </w:r>
     </w:p>
     <w:p>
@@ -520,21 +459,12 @@
           <w:sz w:val="22"/>
         </w:rPr>
       </w:pPr>
-      <w:proofErr w:type="gramStart"/>
-      <w:r>
-        <w:rPr>
-          <w:rFonts w:ascii="Helvetica" w:hAnsi="Helvetica"/>
-          <w:sz w:val="22"/>
-        </w:rPr>
-        <w:t>handles</w:t>
-      </w:r>
-      <w:proofErr w:type="gramEnd"/>
-      <w:r>
-        <w:rPr>
-          <w:rFonts w:ascii="Helvetica" w:hAnsi="Helvetica"/>
-          <w:sz w:val="22"/>
-        </w:rPr>
-        <w:t xml:space="preserve"> option creation</w:t>
+      <w:r>
+        <w:rPr>
+          <w:rFonts w:ascii="Helvetica" w:hAnsi="Helvetica"/>
+          <w:sz w:val="22"/>
+        </w:rPr>
+        <w:t>handles option creation</w:t>
       </w:r>
     </w:p>
     <w:p>
@@ -551,31 +481,13 @@
           <w:sz w:val="22"/>
         </w:rPr>
       </w:pPr>
-      <w:proofErr w:type="gramStart"/>
-      <w:r>
-        <w:rPr>
-          <w:rFonts w:ascii="Helvetica" w:hAnsi="Helvetica"/>
-          <w:sz w:val="22"/>
-        </w:rPr>
-        <w:t>cp</w:t>
-      </w:r>
-      <w:proofErr w:type="gramEnd"/>
-      <w:r>
-        <w:rPr>
-          <w:rFonts w:ascii="Helvetica" w:hAnsi="Helvetica"/>
-          <w:sz w:val="22"/>
-        </w:rPr>
-        <w:t>-</w:t>
-      </w:r>
-      <w:proofErr w:type="spellStart"/>
-      <w:r>
-        <w:rPr>
-          <w:rFonts w:ascii="Helvetica" w:hAnsi="Helvetica"/>
-          <w:sz w:val="22"/>
-        </w:rPr>
-        <w:t>import.class.php</w:t>
-      </w:r>
-      <w:proofErr w:type="spellEnd"/>
+      <w:r>
+        <w:rPr>
+          <w:rFonts w:ascii="Helvetica" w:hAnsi="Helvetica"/>
+          <w:sz w:val="22"/>
+        </w:rPr>
+        <w:t>cp-import.class.php</w:t>
+      </w:r>
     </w:p>
     <w:p>
       <w:pPr>
@@ -590,37 +502,12 @@
           <w:sz w:val="22"/>
         </w:rPr>
       </w:pPr>
-      <w:proofErr w:type="gramStart"/>
-      <w:r>
-        <w:rPr>
-          <w:rFonts w:ascii="Helvetica" w:hAnsi="Helvetica"/>
-          <w:sz w:val="22"/>
-        </w:rPr>
-        <w:t>data</w:t>
-      </w:r>
-      <w:proofErr w:type="gramEnd"/>
-      <w:r>
-        <w:rPr>
-          <w:rFonts w:ascii="Helvetica" w:hAnsi="Helvetica"/>
-          <w:sz w:val="22"/>
-        </w:rPr>
-        <w:t xml:space="preserve"> manipulation and </w:t>
-      </w:r>
-      <w:proofErr w:type="spellStart"/>
-      <w:r>
-        <w:rPr>
-          <w:rFonts w:ascii="Helvetica" w:hAnsi="Helvetica"/>
-          <w:sz w:val="22"/>
-        </w:rPr>
-        <w:t>Wordpress</w:t>
-      </w:r>
-      <w:proofErr w:type="spellEnd"/>
-      <w:r>
-        <w:rPr>
-          <w:rFonts w:ascii="Helvetica" w:hAnsi="Helvetica"/>
-          <w:sz w:val="22"/>
-        </w:rPr>
-        <w:t xml:space="preserve"> interactio</w:t>
+      <w:r>
+        <w:rPr>
+          <w:rFonts w:ascii="Helvetica" w:hAnsi="Helvetica"/>
+          <w:sz w:val="22"/>
+        </w:rPr>
+        <w:t>data manipulation and Wordpress interactio</w:t>
       </w:r>
       <w:r>
         <w:rPr>
@@ -644,21 +531,12 @@
           <w:sz w:val="22"/>
         </w:rPr>
       </w:pPr>
-      <w:proofErr w:type="gramStart"/>
-      <w:r>
-        <w:rPr>
-          <w:rFonts w:ascii="Helvetica" w:hAnsi="Helvetica"/>
-          <w:sz w:val="22"/>
-        </w:rPr>
-        <w:t>cp</w:t>
-      </w:r>
-      <w:proofErr w:type="gramEnd"/>
-      <w:r>
-        <w:rPr>
-          <w:rFonts w:ascii="Helvetica" w:hAnsi="Helvetica"/>
-          <w:sz w:val="22"/>
-        </w:rPr>
-        <w:t>-import-prepare.pl</w:t>
+      <w:r>
+        <w:rPr>
+          <w:rFonts w:ascii="Helvetica" w:hAnsi="Helvetica"/>
+          <w:sz w:val="22"/>
+        </w:rPr>
+        <w:t>cp-import-prepare.pl</w:t>
       </w:r>
     </w:p>
     <w:p>
@@ -679,23 +557,7 @@
           <w:rFonts w:ascii="Helvetica" w:hAnsi="Helvetica"/>
           <w:sz w:val="22"/>
         </w:rPr>
-        <w:t xml:space="preserve">Perl script that formats a raw export file into a </w:t>
-      </w:r>
-      <w:proofErr w:type="gramStart"/>
-      <w:r>
-        <w:rPr>
-          <w:rFonts w:ascii="Helvetica" w:hAnsi="Helvetica"/>
-          <w:sz w:val="22"/>
-        </w:rPr>
-        <w:t>properly-formatted</w:t>
-      </w:r>
-      <w:proofErr w:type="gramEnd"/>
-      <w:r>
-        <w:rPr>
-          <w:rFonts w:ascii="Helvetica" w:hAnsi="Helvetica"/>
-          <w:sz w:val="22"/>
-        </w:rPr>
-        <w:t xml:space="preserve"> CSV.</w:t>
+        <w:t>Perl script that formats a raw export file into a properly-formatted CSV.</w:t>
       </w:r>
     </w:p>
     <w:p>
@@ -815,7 +677,6 @@
           <w:sz w:val="22"/>
         </w:rPr>
       </w:pPr>
-      <w:proofErr w:type="spellStart"/>
       <w:r>
         <w:rPr>
           <w:rFonts w:ascii="Helvetica" w:hAnsi="Helvetica"/>
@@ -823,7 +684,6 @@
         </w:rPr>
         <w:t>Permalinks</w:t>
       </w:r>
-      <w:proofErr w:type="spellEnd"/>
     </w:p>
     <w:p>
       <w:pPr>
@@ -839,41 +699,8 @@
           <w:rFonts w:ascii="Helvetica" w:hAnsi="Helvetica"/>
           <w:sz w:val="22"/>
         </w:rPr>
-        <w:t xml:space="preserve">The </w:t>
-      </w:r>
-      <w:proofErr w:type="spellStart"/>
-      <w:r>
-        <w:rPr>
-          <w:rFonts w:ascii="Helvetica" w:hAnsi="Helvetica"/>
-          <w:sz w:val="22"/>
-        </w:rPr>
-        <w:t>permalink</w:t>
-      </w:r>
-      <w:proofErr w:type="spellEnd"/>
-      <w:r>
-        <w:rPr>
-          <w:rFonts w:ascii="Helvetica" w:hAnsi="Helvetica"/>
-          <w:sz w:val="22"/>
-        </w:rPr>
-        <w:t xml:space="preserve"> template for CP4 and CP5 has been hard coded into the </w:t>
-      </w:r>
-      <w:proofErr w:type="spellStart"/>
-      <w:r>
-        <w:rPr>
-          <w:rFonts w:ascii="Helvetica" w:hAnsi="Helvetica"/>
-          <w:sz w:val="22"/>
-        </w:rPr>
-        <w:t>plugin</w:t>
-      </w:r>
-      <w:proofErr w:type="spellEnd"/>
-      <w:r>
-        <w:rPr>
-          <w:rFonts w:ascii="Helvetica" w:hAnsi="Helvetica"/>
-          <w:sz w:val="22"/>
-        </w:rPr>
-        <w:t xml:space="preserve">. Based on the value of </w:t>
-      </w:r>
-      <w:proofErr w:type="spellStart"/>
+        <w:t xml:space="preserve">The permalink template for CP4 and CP5 has been hard coded into the plugin. Based on the value of </w:t>
+      </w:r>
       <w:r>
         <w:rPr>
           <w:rFonts w:ascii="Courier" w:hAnsi="Courier"/>
@@ -881,7 +708,6 @@
         </w:rPr>
         <w:t>cp_import_from</w:t>
       </w:r>
-      <w:proofErr w:type="spellEnd"/>
       <w:r>
         <w:rPr>
           <w:rFonts w:ascii="Helvetica" w:hAnsi="Helvetica"/>
@@ -914,23 +740,7 @@
           <w:rFonts w:ascii="Helvetica" w:hAnsi="Helvetica"/>
           <w:sz w:val="22"/>
         </w:rPr>
-        <w:t xml:space="preserve">As a part of CP </w:t>
-      </w:r>
-      <w:proofErr w:type="spellStart"/>
-      <w:r>
-        <w:rPr>
-          <w:rFonts w:ascii="Helvetica" w:hAnsi="Helvetica"/>
-          <w:sz w:val="22"/>
-        </w:rPr>
-        <w:t>Permalink</w:t>
-      </w:r>
-      <w:proofErr w:type="spellEnd"/>
-      <w:r>
-        <w:rPr>
-          <w:rFonts w:ascii="Helvetica" w:hAnsi="Helvetica"/>
-          <w:sz w:val="22"/>
-        </w:rPr>
-        <w:t xml:space="preserve"> support, all imported article</w:t>
+        <w:t>As a part of CP Permalink support, all imported article</w:t>
       </w:r>
       <w:r>
         <w:rPr>
@@ -951,23 +761,7 @@
           <w:rFonts w:ascii="Helvetica" w:hAnsi="Helvetica"/>
           <w:sz w:val="22"/>
         </w:rPr>
-        <w:t xml:space="preserve">lly given by College Publisher and their GUID modified to match that of the CP URL structure. This has no effect if the </w:t>
-      </w:r>
-      <w:proofErr w:type="gramStart"/>
-      <w:r>
-        <w:rPr>
-          <w:rFonts w:ascii="Helvetica" w:hAnsi="Helvetica"/>
-          <w:sz w:val="22"/>
-        </w:rPr>
-        <w:t>user choose</w:t>
-      </w:r>
-      <w:proofErr w:type="gramEnd"/>
-      <w:r>
-        <w:rPr>
-          <w:rFonts w:ascii="Helvetica" w:hAnsi="Helvetica"/>
-          <w:sz w:val="22"/>
-        </w:rPr>
-        <w:t xml:space="preserve"> not to use CP-style URLs, but is necessary should they choose to later, without having to re-import all articles.</w:t>
+        <w:t>lly given by College Publisher and their GUID modified to match that of the CP URL structure. This has no effect if the user choose not to use CP-style URLs, but is necessary should they choose to later, without having to re-import all articles.</w:t>
       </w:r>
     </w:p>
     <w:p>
@@ -1018,7 +812,6 @@
         </w:rPr>
         <w:t xml:space="preserve">When the actual import occurs, CP Import will examine the value of </w:t>
       </w:r>
-      <w:proofErr w:type="spellStart"/>
       <w:r>
         <w:rPr>
           <w:rFonts w:ascii="Courier" w:hAnsi="Courier"/>
@@ -1026,7 +819,6 @@
         </w:rPr>
         <w:t>cp_import_user</w:t>
       </w:r>
-      <w:proofErr w:type="spellEnd"/>
       <w:r>
         <w:rPr>
           <w:rFonts w:ascii="Helvetica" w:hAnsi="Helvetica"/>
@@ -1051,7 +843,6 @@
           <w:sz w:val="22"/>
         </w:rPr>
       </w:pPr>
-      <w:proofErr w:type="gramStart"/>
       <w:r>
         <w:rPr>
           <w:rFonts w:ascii="Courier" w:hAnsi="Courier"/>
@@ -1059,7 +850,6 @@
         </w:rPr>
         <w:t>accounts</w:t>
       </w:r>
-      <w:proofErr w:type="gramEnd"/>
     </w:p>
     <w:p>
       <w:pPr>
@@ -1104,88 +894,60 @@
           <w:sz w:val="22"/>
         </w:rPr>
         <w:tab/>
-      </w:r>
-      <w:proofErr w:type="gramStart"/>
+        <w:t>fields</w:t>
+      </w:r>
       <w:r>
         <w:rPr>
           <w:rFonts w:ascii="Courier" w:hAnsi="Courier"/>
           <w:sz w:val="22"/>
         </w:rPr>
-        <w:t>fields</w:t>
-      </w:r>
-      <w:proofErr w:type="gramEnd"/>
+        <w:br/>
+      </w:r>
+      <w:r>
+        <w:rPr>
+          <w:rFonts w:ascii="Helvetica" w:hAnsi="Helvetica"/>
+          <w:sz w:val="22"/>
+        </w:rPr>
+        <w:t xml:space="preserve">CP Import will attach author information as specified in the archive file to the post as a custom field. The default user account specified by </w:t>
+      </w:r>
       <w:r>
         <w:rPr>
           <w:rFonts w:ascii="Courier" w:hAnsi="Courier"/>
           <w:sz w:val="22"/>
         </w:rPr>
-        <w:br/>
-      </w:r>
-      <w:r>
-        <w:rPr>
-          <w:rFonts w:ascii="Helvetica" w:hAnsi="Helvetica"/>
-          <w:sz w:val="22"/>
-        </w:rPr>
-        <w:t xml:space="preserve">CP Import will attach author information as specified in the archive file to the post as a custom field. The default user account specified by </w:t>
-      </w:r>
-      <w:proofErr w:type="spellStart"/>
+        <w:t>cp_import_default_user</w:t>
+      </w:r>
       <w:r>
         <w:rPr>
           <w:rFonts w:ascii="Courier" w:hAnsi="Courier"/>
           <w:sz w:val="22"/>
         </w:rPr>
-        <w:t>cp_import_default_user</w:t>
-      </w:r>
-      <w:proofErr w:type="spellEnd"/>
-      <w:r>
+        <w:t xml:space="preserve"> </w:t>
+      </w:r>
+      <w:r>
+        <w:rPr>
+          <w:rFonts w:ascii="Helvetica" w:hAnsi="Helvetica"/>
+          <w:sz w:val="22"/>
+        </w:rPr>
+        <w:t>will be the user account that the new post if associated with. If it is not set, it will hardcode default to user id 1.</w:t>
+      </w:r>
+    </w:p>
+    <w:p>
+      <w:pPr>
+        <w:spacing w:after="0"/>
+        <w:ind w:left="720" w:firstLine="720"/>
         <w:rPr>
           <w:rFonts w:ascii="Courier" w:hAnsi="Courier"/>
           <w:sz w:val="22"/>
         </w:rPr>
-        <w:t xml:space="preserve"> </w:t>
-      </w:r>
-      <w:r>
-        <w:rPr>
-          <w:rFonts w:ascii="Helvetica" w:hAnsi="Helvetica"/>
-          <w:sz w:val="22"/>
-        </w:rPr>
-        <w:t xml:space="preserve">will be the user account that the new post if associated with. If it is not set, it </w:t>
-      </w:r>
-      <w:proofErr w:type="gramStart"/>
-      <w:r>
-        <w:rPr>
-          <w:rFonts w:ascii="Helvetica" w:hAnsi="Helvetica"/>
-          <w:sz w:val="22"/>
-        </w:rPr>
-        <w:t>will</w:t>
-      </w:r>
-      <w:proofErr w:type="gramEnd"/>
-      <w:r>
-        <w:rPr>
-          <w:rFonts w:ascii="Helvetica" w:hAnsi="Helvetica"/>
-          <w:sz w:val="22"/>
-        </w:rPr>
-        <w:t xml:space="preserve"> hardcode default to user id 1.</w:t>
-      </w:r>
-    </w:p>
-    <w:p>
-      <w:pPr>
-        <w:spacing w:after="0"/>
-        <w:ind w:left="720" w:firstLine="720"/>
+      </w:pPr>
+      <w:r>
         <w:rPr>
           <w:rFonts w:ascii="Courier" w:hAnsi="Courier"/>
           <w:sz w:val="22"/>
         </w:rPr>
-      </w:pPr>
-      <w:proofErr w:type="gramStart"/>
-      <w:r>
-        <w:rPr>
-          <w:rFonts w:ascii="Courier" w:hAnsi="Courier"/>
-          <w:sz w:val="22"/>
-        </w:rPr>
         <w:t>none</w:t>
       </w:r>
-      <w:proofErr w:type="gramEnd"/>
     </w:p>
     <w:p>
       <w:pPr>

</xml_diff>